<commit_message>
Small adjustments in bib file
</commit_message>
<xml_diff>
--- a/Declaration_Group_11.docx
+++ b/Declaration_Group_11.docx
@@ -87,10 +87,35 @@
     <w:p>
       <w:pPr>
         <w:spacing w:line="240" w:lineRule="auto"/>
+      </w:pPr>
+      <w:r>
+        <w:t>To support transparent collaboration and traceability, we created a GitHub repository for this project in which all relevant materials are available, including the project source files, section drafts, presentation materials, the IEEE template provided for submission, and this declaration. The repository further documents the complete version history, including all updates, branches, and individual contributions, allowing full visibility of changes and authorship throughout the development process:</w:t>
+      </w:r>
+      <w:r>
+        <w:br/>
+      </w:r>
+      <w:r>
+        <w:fldChar w:fldCharType="begin"/>
+      </w:r>
+      <w:r>
+        <w:instrText>HYPERLINK "https://github.com/alelomuz/How-personas-influence-GUI-development" \t "_new"</w:instrText>
+      </w:r>
+      <w:r>
+        <w:fldChar w:fldCharType="separate"/>
+      </w:r>
+      <w:r>
         <w:rPr>
-          <w:b/>
-          <w:bCs/>
+          <w:rStyle w:val="Hyperlink"/>
         </w:rPr>
+        <w:t>https://github.com/alelomuz/How-personas-influence-GUI-development</w:t>
+      </w:r>
+      <w:r>
+        <w:fldChar w:fldCharType="end"/>
+      </w:r>
+    </w:p>
+    <w:p>
+      <w:pPr>
+        <w:spacing w:line="240" w:lineRule="auto"/>
       </w:pPr>
     </w:p>
     <w:p>
@@ -130,7 +155,10 @@
         <w:t>S</w:t>
       </w:r>
       <w:r>
-        <w:t>ection 5: Process and Validation Influence</w:t>
+        <w:t xml:space="preserve">ection 5: </w:t>
+      </w:r>
+      <w:r>
+        <w:t>The Demographic- and Persona-Influenced Design Process</w:t>
       </w:r>
     </w:p>
     <w:p>
@@ -151,12 +179,16 @@
         <w:spacing w:line="240" w:lineRule="auto"/>
       </w:pPr>
       <w:r>
-        <w:t>None</w:t>
-      </w:r>
-    </w:p>
-    <w:p>
-      <w:pPr>
-        <w:spacing w:line="240" w:lineRule="auto"/>
+        <w:t>[Not specified]</w:t>
+      </w:r>
+    </w:p>
+    <w:p>
+      <w:pPr>
+        <w:spacing w:line="240" w:lineRule="auto"/>
+        <w:rPr>
+          <w:b/>
+          <w:bCs/>
+        </w:rPr>
       </w:pPr>
     </w:p>
     <w:p>
@@ -256,7 +288,7 @@
         <w:spacing w:line="240" w:lineRule="auto"/>
       </w:pPr>
       <w:r>
-        <w:t>None</w:t>
+        <w:t>[Not specified]</w:t>
       </w:r>
     </w:p>
     <w:p>
@@ -331,12 +363,12 @@
         <w:pStyle w:val="ListParagraph"/>
         <w:numPr>
           <w:ilvl w:val="0"/>
-          <w:numId w:val="2"/>
+          <w:numId w:val="1"/>
         </w:numPr>
         <w:spacing w:line="240" w:lineRule="auto"/>
       </w:pPr>
       <w:r>
-        <w:t>None</w:t>
+        <w:t>[Not specified]</w:t>
       </w:r>
     </w:p>
     <w:p>
@@ -369,6 +401,7 @@
         <w:spacing w:line="240" w:lineRule="auto"/>
       </w:pPr>
       <w:r>
+        <w:lastRenderedPageBreak/>
         <w:t>Contribution:</w:t>
       </w:r>
     </w:p>
@@ -481,7 +514,6 @@
         <w:spacing w:line="240" w:lineRule="auto"/>
       </w:pPr>
       <w:r>
-        <w:lastRenderedPageBreak/>
         <w:t>C</w:t>
       </w:r>
       <w:r>
@@ -805,7 +837,7 @@
   <w:abstractNum w:abstractNumId="2" w15:restartNumberingAfterBreak="0">
     <w:nsid w:val="48652013"/>
     <w:multiLevelType w:val="hybridMultilevel"/>
-    <w:tmpl w:val="A5C86038"/>
+    <w:tmpl w:val="45E822AA"/>
     <w:lvl w:ilvl="0" w:tplc="04090001">
       <w:start w:val="1"/>
       <w:numFmt w:val="bullet"/>
@@ -1844,6 +1876,30 @@
       <w:spacing w:val="5"/>
     </w:rPr>
   </w:style>
+  <w:style w:type="character" w:styleId="Hyperlink">
+    <w:name w:val="Hyperlink"/>
+    <w:basedOn w:val="DefaultParagraphFont"/>
+    <w:uiPriority w:val="99"/>
+    <w:semiHidden/>
+    <w:unhideWhenUsed/>
+    <w:rsid w:val="00C7454E"/>
+    <w:rPr>
+      <w:color w:val="0000FF"/>
+      <w:u w:val="single"/>
+    </w:rPr>
+  </w:style>
+  <w:style w:type="character" w:styleId="FollowedHyperlink">
+    <w:name w:val="FollowedHyperlink"/>
+    <w:basedOn w:val="DefaultParagraphFont"/>
+    <w:uiPriority w:val="99"/>
+    <w:semiHidden/>
+    <w:unhideWhenUsed/>
+    <w:rsid w:val="00C7454E"/>
+    <w:rPr>
+      <w:color w:val="96607D" w:themeColor="followedHyperlink"/>
+      <w:u w:val="single"/>
+    </w:rPr>
+  </w:style>
 </w:styles>
 </file>
 

</xml_diff>